<commit_message>
[Dev] ajout du support pour la boucle for  - refactoring du code pour simplifier le traitement de la boucle for  - traitement de la boucle for
</commit_message>
<xml_diff>
--- a/org.eclipse.gendoc2.test/templates/testGDFOR.docx
+++ b/org.eclipse.gendoc2.test/templates/testGDFOR.docx
@@ -21,9 +21,22 @@
       <w:r>
         <w:fldChar w:fldCharType="end"/>
       </w:r>
-      <w:r>
-        <w:t xml:space="preserve">staticpart1 </w:t>
-      </w:r>
+      <w:proofErr w:type="spellStart"/>
+      <w:r>
+        <w:t>name</w:t>
+      </w:r>
+      <w:proofErr w:type="spellEnd"/>
+      <w:r>
+        <w:t> </w:t>
+      </w:r>
+      <w:proofErr w:type="gramStart"/>
+      <w:r>
+        <w:t>=</w:t>
+      </w:r>
+      <w:r>
+        <w:t xml:space="preserve"> </w:t>
+      </w:r>
+      <w:proofErr w:type="gramEnd"/>
       <w:r>
         <w:fldChar w:fldCharType="begin"/>
       </w:r>
@@ -34,10 +47,8 @@
         <w:fldChar w:fldCharType="end"/>
       </w:r>
       <w:r>
-        <w:t xml:space="preserve"> static part2 </w:t>
-      </w:r>
-      <w:bookmarkStart w:id="0" w:name="_GoBack"/>
-      <w:bookmarkEnd w:id="0"/>
+        <w:t xml:space="preserve">, </w:t>
+      </w:r>
       <w:r>
         <w:fldChar w:fldCharType="begin"/>
       </w:r>

</xml_diff>